<commit_message>
from wangyingchen at 20200109
</commit_message>
<xml_diff>
--- a/Storm/Storm概念学习系列/15.Worker、Executor、Task三者的关系.docx
+++ b/Storm/Storm概念学习系列/15.Worker、Executor、Task三者的关系.docx
@@ -209,11 +209,6 @@
       </w:r>
     </w:p>
     <w:p>
-      <w:pPr>
-        <w:rPr>
-          <w:rFonts w:hint="eastAsia"/>
-        </w:rPr>
-      </w:pPr>
       <w:r>
         <w:t>Worker</w:t>
       </w:r>
@@ -601,11 +596,6 @@
       </w:r>
     </w:p>
     <w:p>
-      <w:pPr>
-        <w:rPr>
-          <w:rFonts w:hint="eastAsia"/>
-        </w:rPr>
-      </w:pPr>
       <w:r>
         <w:rPr>
           <w:rFonts w:hint="eastAsia"/>
@@ -747,6 +737,1194 @@
       </w:r>
       <w:r>
         <w:t>执行的。</w:t>
+      </w:r>
+    </w:p>
+    <w:p>
+      <w:r>
+        <w:rPr>
+          <w:rFonts w:hint="eastAsia"/>
+        </w:rPr>
+        <w:t>【补充</w:t>
+      </w:r>
+      <w:r>
+        <w:t>】</w:t>
+      </w:r>
+    </w:p>
+    <w:p>
+      <w:r>
+        <w:rPr>
+          <w:rFonts w:hint="eastAsia"/>
+        </w:rPr>
+        <w:t>S</w:t>
+      </w:r>
+      <w:r>
+        <w:t>pout</w:t>
+      </w:r>
+      <w:r>
+        <w:t>与</w:t>
+      </w:r>
+      <w:r>
+        <w:rPr>
+          <w:rFonts w:hint="eastAsia"/>
+        </w:rPr>
+        <w:t>B</w:t>
+      </w:r>
+      <w:r>
+        <w:t>olt</w:t>
+      </w:r>
+      <w:r>
+        <w:t>的运行流程：</w:t>
+      </w:r>
+    </w:p>
+    <w:p>
+      <w:pPr>
+        <w:rPr>
+          <w:rFonts w:hint="eastAsia"/>
+        </w:rPr>
+      </w:pPr>
+      <w:r>
+        <w:rPr>
+          <w:rFonts w:hint="eastAsia"/>
+          <w:noProof/>
+        </w:rPr>
+        <mc:AlternateContent>
+          <mc:Choice Requires="wpc">
+            <w:drawing>
+              <wp:inline distT="0" distB="0" distL="0" distR="0">
+                <wp:extent cx="5274310" cy="1706881"/>
+                <wp:effectExtent l="0" t="0" r="0" b="0"/>
+                <wp:docPr id="3" name="画布 3"/>
+                <wp:cNvGraphicFramePr>
+                  <a:graphicFrameLocks xmlns:a="http://schemas.openxmlformats.org/drawingml/2006/main" noChangeAspect="1"/>
+                </wp:cNvGraphicFramePr>
+                <a:graphic xmlns:a="http://schemas.openxmlformats.org/drawingml/2006/main">
+                  <a:graphicData uri="http://schemas.microsoft.com/office/word/2010/wordprocessingCanvas">
+                    <wpc:wpc>
+                      <wpc:bg/>
+                      <wpc:whole/>
+                      <wps:wsp>
+                        <wps:cNvPr id="4" name="文本框 4"/>
+                        <wps:cNvSpPr txBox="1"/>
+                        <wps:spPr>
+                          <a:xfrm>
+                            <a:off x="60960" y="53340"/>
+                            <a:ext cx="1577340" cy="350520"/>
+                          </a:xfrm>
+                          <a:prstGeom prst="rect">
+                            <a:avLst/>
+                          </a:prstGeom>
+                          <a:solidFill>
+                            <a:schemeClr val="lt1"/>
+                          </a:solidFill>
+                          <a:ln w="6350">
+                            <a:solidFill>
+                              <a:prstClr val="black"/>
+                            </a:solidFill>
+                          </a:ln>
+                          <a:effectLst/>
+                        </wps:spPr>
+                        <wps:style>
+                          <a:lnRef idx="0">
+                            <a:schemeClr val="accent1"/>
+                          </a:lnRef>
+                          <a:fillRef idx="0">
+                            <a:schemeClr val="accent1"/>
+                          </a:fillRef>
+                          <a:effectRef idx="0">
+                            <a:schemeClr val="accent1"/>
+                          </a:effectRef>
+                          <a:fontRef idx="minor">
+                            <a:schemeClr val="dk1"/>
+                          </a:fontRef>
+                        </wps:style>
+                        <wps:txbx>
+                          <w:txbxContent>
+                            <w:p>
+                              <w:pPr>
+                                <w:rPr>
+                                  <w:sz w:val="18"/>
+                                  <w:szCs w:val="18"/>
+                                </w:rPr>
+                              </w:pPr>
+                              <w:proofErr w:type="gramStart"/>
+                              <w:r>
+                                <w:rPr>
+                                  <w:rFonts w:ascii="Verdana" w:hAnsi="Verdana"/>
+                                  <w:color w:val="000066"/>
+                                  <w:sz w:val="18"/>
+                                  <w:szCs w:val="18"/>
+                                  <w:shd w:val="clear" w:color="auto" w:fill="FFFFFF"/>
+                                </w:rPr>
+                                <w:t>bolt</w:t>
+                              </w:r>
+                              <w:proofErr w:type="gramEnd"/>
+                              <w:r>
+                                <w:rPr>
+                                  <w:rFonts w:ascii="Verdana" w:hAnsi="Verdana"/>
+                                  <w:color w:val="000066"/>
+                                  <w:sz w:val="18"/>
+                                  <w:szCs w:val="18"/>
+                                  <w:shd w:val="clear" w:color="auto" w:fill="FFFFFF"/>
+                                </w:rPr>
+                                <w:t xml:space="preserve"> </w:t>
+                              </w:r>
+                              <w:proofErr w:type="spellStart"/>
+                              <w:r>
+                                <w:rPr>
+                                  <w:rFonts w:ascii="Verdana" w:hAnsi="Verdana"/>
+                                  <w:color w:val="000066"/>
+                                  <w:sz w:val="18"/>
+                                  <w:szCs w:val="18"/>
+                                  <w:shd w:val="clear" w:color="auto" w:fill="FFFFFF"/>
+                                </w:rPr>
+                                <w:t>declareOutputFields</w:t>
+                              </w:r>
+                              <w:proofErr w:type="spellEnd"/>
+                            </w:p>
+                          </w:txbxContent>
+                        </wps:txbx>
+                        <wps:bodyPr rot="0" spcFirstLastPara="0" vertOverflow="overflow" horzOverflow="overflow" vert="horz" wrap="square" lIns="91440" tIns="45720" rIns="91440" bIns="45720" numCol="1" spcCol="0" rtlCol="0" fromWordArt="0" anchor="t" anchorCtr="0" forceAA="0" compatLnSpc="1">
+                          <a:prstTxWarp prst="textNoShape">
+                            <a:avLst/>
+                          </a:prstTxWarp>
+                          <a:noAutofit/>
+                        </wps:bodyPr>
+                      </wps:wsp>
+                      <wps:wsp>
+                        <wps:cNvPr id="5" name="右箭头 5"/>
+                        <wps:cNvSpPr/>
+                        <wps:spPr>
+                          <a:xfrm>
+                            <a:off x="1638300" y="129540"/>
+                            <a:ext cx="274320" cy="190500"/>
+                          </a:xfrm>
+                          <a:prstGeom prst="rightArrow">
+                            <a:avLst/>
+                          </a:prstGeom>
+                        </wps:spPr>
+                        <wps:style>
+                          <a:lnRef idx="2">
+                            <a:schemeClr val="accent1">
+                              <a:shade val="50000"/>
+                            </a:schemeClr>
+                          </a:lnRef>
+                          <a:fillRef idx="1">
+                            <a:schemeClr val="accent1"/>
+                          </a:fillRef>
+                          <a:effectRef idx="0">
+                            <a:schemeClr val="accent1"/>
+                          </a:effectRef>
+                          <a:fontRef idx="minor">
+                            <a:schemeClr val="lt1"/>
+                          </a:fontRef>
+                        </wps:style>
+                        <wps:bodyPr rot="0" spcFirstLastPara="0" vertOverflow="overflow" horzOverflow="overflow" vert="horz" wrap="square" lIns="91440" tIns="45720" rIns="91440" bIns="45720" numCol="1" spcCol="0" rtlCol="0" fromWordArt="0" anchor="ctr" anchorCtr="0" forceAA="0" compatLnSpc="1">
+                          <a:prstTxWarp prst="textNoShape">
+                            <a:avLst/>
+                          </a:prstTxWarp>
+                          <a:noAutofit/>
+                        </wps:bodyPr>
+                      </wps:wsp>
+                      <wps:wsp>
+                        <wps:cNvPr id="6" name="文本框 6"/>
+                        <wps:cNvSpPr txBox="1"/>
+                        <wps:spPr>
+                          <a:xfrm>
+                            <a:off x="1912620" y="53340"/>
+                            <a:ext cx="1752600" cy="373380"/>
+                          </a:xfrm>
+                          <a:prstGeom prst="rect">
+                            <a:avLst/>
+                          </a:prstGeom>
+                          <a:solidFill>
+                            <a:schemeClr val="lt1"/>
+                          </a:solidFill>
+                          <a:ln w="6350">
+                            <a:solidFill>
+                              <a:prstClr val="black"/>
+                            </a:solidFill>
+                          </a:ln>
+                          <a:effectLst/>
+                        </wps:spPr>
+                        <wps:style>
+                          <a:lnRef idx="0">
+                            <a:schemeClr val="accent1"/>
+                          </a:lnRef>
+                          <a:fillRef idx="0">
+                            <a:schemeClr val="accent1"/>
+                          </a:fillRef>
+                          <a:effectRef idx="0">
+                            <a:schemeClr val="accent1"/>
+                          </a:effectRef>
+                          <a:fontRef idx="minor">
+                            <a:schemeClr val="dk1"/>
+                          </a:fontRef>
+                        </wps:style>
+                        <wps:txbx>
+                          <w:txbxContent>
+                            <w:p>
+                              <w:pPr>
+                                <w:rPr>
+                                  <w:sz w:val="18"/>
+                                  <w:szCs w:val="18"/>
+                                </w:rPr>
+                              </w:pPr>
+                              <w:proofErr w:type="gramStart"/>
+                              <w:r>
+                                <w:rPr>
+                                  <w:rFonts w:ascii="Verdana" w:hAnsi="Verdana"/>
+                                  <w:color w:val="000066"/>
+                                  <w:sz w:val="18"/>
+                                  <w:szCs w:val="18"/>
+                                  <w:shd w:val="clear" w:color="auto" w:fill="FFFFFF"/>
+                                </w:rPr>
+                                <w:t>spout</w:t>
+                              </w:r>
+                              <w:proofErr w:type="gramEnd"/>
+                              <w:r>
+                                <w:rPr>
+                                  <w:rFonts w:ascii="Verdana" w:hAnsi="Verdana"/>
+                                  <w:color w:val="000066"/>
+                                  <w:sz w:val="18"/>
+                                  <w:szCs w:val="18"/>
+                                  <w:shd w:val="clear" w:color="auto" w:fill="FFFFFF"/>
+                                </w:rPr>
+                                <w:t xml:space="preserve"> </w:t>
+                              </w:r>
+                              <w:proofErr w:type="spellStart"/>
+                              <w:r>
+                                <w:rPr>
+                                  <w:rFonts w:ascii="Verdana" w:hAnsi="Verdana"/>
+                                  <w:color w:val="000066"/>
+                                  <w:sz w:val="18"/>
+                                  <w:szCs w:val="18"/>
+                                  <w:shd w:val="clear" w:color="auto" w:fill="FFFFFF"/>
+                                </w:rPr>
+                                <w:t>declareOutputFields</w:t>
+                              </w:r>
+                              <w:proofErr w:type="spellEnd"/>
+                            </w:p>
+                          </w:txbxContent>
+                        </wps:txbx>
+                        <wps:bodyPr rot="0" spcFirstLastPara="0" vertOverflow="overflow" horzOverflow="overflow" vert="horz" wrap="square" lIns="91440" tIns="45720" rIns="91440" bIns="45720" numCol="1" spcCol="0" rtlCol="0" fromWordArt="0" anchor="t" anchorCtr="0" forceAA="0" compatLnSpc="1">
+                          <a:prstTxWarp prst="textNoShape">
+                            <a:avLst/>
+                          </a:prstTxWarp>
+                          <a:noAutofit/>
+                        </wps:bodyPr>
+                      </wps:wsp>
+                      <wps:wsp>
+                        <wps:cNvPr id="7" name="右箭头 7"/>
+                        <wps:cNvSpPr/>
+                        <wps:spPr>
+                          <a:xfrm>
+                            <a:off x="3665220" y="129540"/>
+                            <a:ext cx="274320" cy="198120"/>
+                          </a:xfrm>
+                          <a:prstGeom prst="rightArrow">
+                            <a:avLst/>
+                          </a:prstGeom>
+                        </wps:spPr>
+                        <wps:style>
+                          <a:lnRef idx="2">
+                            <a:schemeClr val="accent1">
+                              <a:shade val="50000"/>
+                            </a:schemeClr>
+                          </a:lnRef>
+                          <a:fillRef idx="1">
+                            <a:schemeClr val="accent1"/>
+                          </a:fillRef>
+                          <a:effectRef idx="0">
+                            <a:schemeClr val="accent1"/>
+                          </a:effectRef>
+                          <a:fontRef idx="minor">
+                            <a:schemeClr val="lt1"/>
+                          </a:fontRef>
+                        </wps:style>
+                        <wps:bodyPr rot="0" spcFirstLastPara="0" vertOverflow="overflow" horzOverflow="overflow" vert="horz" wrap="square" lIns="91440" tIns="45720" rIns="91440" bIns="45720" numCol="1" spcCol="0" rtlCol="0" fromWordArt="0" anchor="ctr" anchorCtr="0" forceAA="0" compatLnSpc="1">
+                          <a:prstTxWarp prst="textNoShape">
+                            <a:avLst/>
+                          </a:prstTxWarp>
+                          <a:noAutofit/>
+                        </wps:bodyPr>
+                      </wps:wsp>
+                      <wps:wsp>
+                        <wps:cNvPr id="8" name="文本框 8"/>
+                        <wps:cNvSpPr txBox="1"/>
+                        <wps:spPr>
+                          <a:xfrm>
+                            <a:off x="3939540" y="53340"/>
+                            <a:ext cx="1005840" cy="411480"/>
+                          </a:xfrm>
+                          <a:prstGeom prst="rect">
+                            <a:avLst/>
+                          </a:prstGeom>
+                          <a:solidFill>
+                            <a:schemeClr val="lt1"/>
+                          </a:solidFill>
+                          <a:ln w="6350">
+                            <a:solidFill>
+                              <a:prstClr val="black"/>
+                            </a:solidFill>
+                          </a:ln>
+                          <a:effectLst/>
+                        </wps:spPr>
+                        <wps:style>
+                          <a:lnRef idx="0">
+                            <a:schemeClr val="accent1"/>
+                          </a:lnRef>
+                          <a:fillRef idx="0">
+                            <a:schemeClr val="accent1"/>
+                          </a:fillRef>
+                          <a:effectRef idx="0">
+                            <a:schemeClr val="accent1"/>
+                          </a:effectRef>
+                          <a:fontRef idx="minor">
+                            <a:schemeClr val="dk1"/>
+                          </a:fontRef>
+                        </wps:style>
+                        <wps:txbx>
+                          <w:txbxContent>
+                            <w:p>
+                              <w:proofErr w:type="gramStart"/>
+                              <w:r>
+                                <w:rPr>
+                                  <w:rFonts w:ascii="Verdana" w:hAnsi="Verdana"/>
+                                  <w:color w:val="000066"/>
+                                  <w:sz w:val="20"/>
+                                  <w:szCs w:val="20"/>
+                                  <w:shd w:val="clear" w:color="auto" w:fill="FFFFFF"/>
+                                </w:rPr>
+                                <w:t>bolt</w:t>
+                              </w:r>
+                              <w:proofErr w:type="gramEnd"/>
+                              <w:r>
+                                <w:rPr>
+                                  <w:rFonts w:ascii="Verdana" w:hAnsi="Verdana"/>
+                                  <w:color w:val="000066"/>
+                                  <w:sz w:val="20"/>
+                                  <w:szCs w:val="20"/>
+                                  <w:shd w:val="clear" w:color="auto" w:fill="FFFFFF"/>
+                                </w:rPr>
+                                <w:t xml:space="preserve"> prepare</w:t>
+                              </w:r>
+                            </w:p>
+                          </w:txbxContent>
+                        </wps:txbx>
+                        <wps:bodyPr rot="0" spcFirstLastPara="0" vertOverflow="overflow" horzOverflow="overflow" vert="horz" wrap="square" lIns="91440" tIns="45720" rIns="91440" bIns="45720" numCol="1" spcCol="0" rtlCol="0" fromWordArt="0" anchor="t" anchorCtr="0" forceAA="0" compatLnSpc="1">
+                          <a:prstTxWarp prst="textNoShape">
+                            <a:avLst/>
+                          </a:prstTxWarp>
+                          <a:noAutofit/>
+                        </wps:bodyPr>
+                      </wps:wsp>
+                      <wps:wsp>
+                        <wps:cNvPr id="9" name="下箭头 9"/>
+                        <wps:cNvSpPr/>
+                        <wps:spPr>
+                          <a:xfrm>
+                            <a:off x="4297680" y="464820"/>
+                            <a:ext cx="190499" cy="198120"/>
+                          </a:xfrm>
+                          <a:prstGeom prst="downArrow">
+                            <a:avLst/>
+                          </a:prstGeom>
+                        </wps:spPr>
+                        <wps:style>
+                          <a:lnRef idx="2">
+                            <a:schemeClr val="accent1">
+                              <a:shade val="50000"/>
+                            </a:schemeClr>
+                          </a:lnRef>
+                          <a:fillRef idx="1">
+                            <a:schemeClr val="accent1"/>
+                          </a:fillRef>
+                          <a:effectRef idx="0">
+                            <a:schemeClr val="accent1"/>
+                          </a:effectRef>
+                          <a:fontRef idx="minor">
+                            <a:schemeClr val="lt1"/>
+                          </a:fontRef>
+                        </wps:style>
+                        <wps:bodyPr rot="0" spcFirstLastPara="0" vertOverflow="overflow" horzOverflow="overflow" vert="horz" wrap="square" lIns="91440" tIns="45720" rIns="91440" bIns="45720" numCol="1" spcCol="0" rtlCol="0" fromWordArt="0" anchor="ctr" anchorCtr="0" forceAA="0" compatLnSpc="1">
+                          <a:prstTxWarp prst="textNoShape">
+                            <a:avLst/>
+                          </a:prstTxWarp>
+                          <a:noAutofit/>
+                        </wps:bodyPr>
+                      </wps:wsp>
+                      <wps:wsp>
+                        <wps:cNvPr id="10" name="文本框 10"/>
+                        <wps:cNvSpPr txBox="1"/>
+                        <wps:spPr>
+                          <a:xfrm>
+                            <a:off x="3977640" y="701040"/>
+                            <a:ext cx="1021080" cy="381000"/>
+                          </a:xfrm>
+                          <a:prstGeom prst="rect">
+                            <a:avLst/>
+                          </a:prstGeom>
+                          <a:solidFill>
+                            <a:schemeClr val="lt1"/>
+                          </a:solidFill>
+                          <a:ln w="6350">
+                            <a:solidFill>
+                              <a:prstClr val="black"/>
+                            </a:solidFill>
+                          </a:ln>
+                          <a:effectLst/>
+                        </wps:spPr>
+                        <wps:style>
+                          <a:lnRef idx="0">
+                            <a:schemeClr val="accent1"/>
+                          </a:lnRef>
+                          <a:fillRef idx="0">
+                            <a:schemeClr val="accent1"/>
+                          </a:fillRef>
+                          <a:effectRef idx="0">
+                            <a:schemeClr val="accent1"/>
+                          </a:effectRef>
+                          <a:fontRef idx="minor">
+                            <a:schemeClr val="dk1"/>
+                          </a:fontRef>
+                        </wps:style>
+                        <wps:txbx>
+                          <w:txbxContent>
+                            <w:p>
+                              <w:proofErr w:type="gramStart"/>
+                              <w:r>
+                                <w:rPr>
+                                  <w:rFonts w:ascii="Verdana" w:hAnsi="Verdana"/>
+                                  <w:color w:val="000066"/>
+                                  <w:sz w:val="20"/>
+                                  <w:szCs w:val="20"/>
+                                  <w:shd w:val="clear" w:color="auto" w:fill="FFFFFF"/>
+                                </w:rPr>
+                                <w:t>spout</w:t>
+                              </w:r>
+                              <w:proofErr w:type="gramEnd"/>
+                              <w:r>
+                                <w:rPr>
+                                  <w:rFonts w:ascii="Verdana" w:hAnsi="Verdana"/>
+                                  <w:color w:val="000066"/>
+                                  <w:sz w:val="20"/>
+                                  <w:szCs w:val="20"/>
+                                  <w:shd w:val="clear" w:color="auto" w:fill="FFFFFF"/>
+                                </w:rPr>
+                                <w:t xml:space="preserve"> open</w:t>
+                              </w:r>
+                            </w:p>
+                          </w:txbxContent>
+                        </wps:txbx>
+                        <wps:bodyPr rot="0" spcFirstLastPara="0" vertOverflow="overflow" horzOverflow="overflow" vert="horz" wrap="square" lIns="91440" tIns="45720" rIns="91440" bIns="45720" numCol="1" spcCol="0" rtlCol="0" fromWordArt="0" anchor="t" anchorCtr="0" forceAA="0" compatLnSpc="1">
+                          <a:prstTxWarp prst="textNoShape">
+                            <a:avLst/>
+                          </a:prstTxWarp>
+                          <a:noAutofit/>
+                        </wps:bodyPr>
+                      </wps:wsp>
+                      <wps:wsp>
+                        <wps:cNvPr id="11" name="左箭头 11"/>
+                        <wps:cNvSpPr/>
+                        <wps:spPr>
+                          <a:xfrm>
+                            <a:off x="3253740" y="777240"/>
+                            <a:ext cx="723900" cy="182879"/>
+                          </a:xfrm>
+                          <a:prstGeom prst="leftArrow">
+                            <a:avLst/>
+                          </a:prstGeom>
+                        </wps:spPr>
+                        <wps:style>
+                          <a:lnRef idx="2">
+                            <a:schemeClr val="accent1">
+                              <a:shade val="50000"/>
+                            </a:schemeClr>
+                          </a:lnRef>
+                          <a:fillRef idx="1">
+                            <a:schemeClr val="accent1"/>
+                          </a:fillRef>
+                          <a:effectRef idx="0">
+                            <a:schemeClr val="accent1"/>
+                          </a:effectRef>
+                          <a:fontRef idx="minor">
+                            <a:schemeClr val="lt1"/>
+                          </a:fontRef>
+                        </wps:style>
+                        <wps:bodyPr rot="0" spcFirstLastPara="0" vertOverflow="overflow" horzOverflow="overflow" vert="horz" wrap="square" lIns="91440" tIns="45720" rIns="91440" bIns="45720" numCol="1" spcCol="0" rtlCol="0" fromWordArt="0" anchor="ctr" anchorCtr="0" forceAA="0" compatLnSpc="1">
+                          <a:prstTxWarp prst="textNoShape">
+                            <a:avLst/>
+                          </a:prstTxWarp>
+                          <a:noAutofit/>
+                        </wps:bodyPr>
+                      </wps:wsp>
+                      <wps:wsp>
+                        <wps:cNvPr id="12" name="文本框 12"/>
+                        <wps:cNvSpPr txBox="1"/>
+                        <wps:spPr>
+                          <a:xfrm>
+                            <a:off x="1950720" y="701040"/>
+                            <a:ext cx="1303020" cy="381000"/>
+                          </a:xfrm>
+                          <a:prstGeom prst="rect">
+                            <a:avLst/>
+                          </a:prstGeom>
+                          <a:solidFill>
+                            <a:schemeClr val="lt1"/>
+                          </a:solidFill>
+                          <a:ln w="6350">
+                            <a:solidFill>
+                              <a:prstClr val="black"/>
+                            </a:solidFill>
+                          </a:ln>
+                          <a:effectLst/>
+                        </wps:spPr>
+                        <wps:style>
+                          <a:lnRef idx="0">
+                            <a:schemeClr val="accent1"/>
+                          </a:lnRef>
+                          <a:fillRef idx="0">
+                            <a:schemeClr val="accent1"/>
+                          </a:fillRef>
+                          <a:effectRef idx="0">
+                            <a:schemeClr val="accent1"/>
+                          </a:effectRef>
+                          <a:fontRef idx="minor">
+                            <a:schemeClr val="dk1"/>
+                          </a:fontRef>
+                        </wps:style>
+                        <wps:txbx>
+                          <w:txbxContent>
+                            <w:p>
+                              <w:proofErr w:type="gramStart"/>
+                              <w:r>
+                                <w:rPr>
+                                  <w:rFonts w:ascii="Verdana" w:hAnsi="Verdana"/>
+                                  <w:color w:val="000066"/>
+                                  <w:sz w:val="20"/>
+                                  <w:szCs w:val="20"/>
+                                  <w:shd w:val="clear" w:color="auto" w:fill="FFFFFF"/>
+                                </w:rPr>
+                                <w:t>spout</w:t>
+                              </w:r>
+                              <w:proofErr w:type="gramEnd"/>
+                              <w:r>
+                                <w:rPr>
+                                  <w:rFonts w:ascii="Verdana" w:hAnsi="Verdana"/>
+                                  <w:color w:val="000066"/>
+                                  <w:sz w:val="20"/>
+                                  <w:szCs w:val="20"/>
+                                  <w:shd w:val="clear" w:color="auto" w:fill="FFFFFF"/>
+                                </w:rPr>
+                                <w:t> </w:t>
+                              </w:r>
+                              <w:proofErr w:type="spellStart"/>
+                              <w:r>
+                                <w:rPr>
+                                  <w:rFonts w:ascii="Verdana" w:hAnsi="Verdana"/>
+                                  <w:color w:val="000066"/>
+                                  <w:sz w:val="20"/>
+                                  <w:szCs w:val="20"/>
+                                  <w:shd w:val="clear" w:color="auto" w:fill="FFFFFF"/>
+                                </w:rPr>
+                                <w:t>nextTuple</w:t>
+                              </w:r>
+                              <w:proofErr w:type="spellEnd"/>
+                            </w:p>
+                          </w:txbxContent>
+                        </wps:txbx>
+                        <wps:bodyPr rot="0" spcFirstLastPara="0" vertOverflow="overflow" horzOverflow="overflow" vert="horz" wrap="square" lIns="91440" tIns="45720" rIns="91440" bIns="45720" numCol="1" spcCol="0" rtlCol="0" fromWordArt="0" anchor="t" anchorCtr="0" forceAA="0" compatLnSpc="1">
+                          <a:prstTxWarp prst="textNoShape">
+                            <a:avLst/>
+                          </a:prstTxWarp>
+                          <a:noAutofit/>
+                        </wps:bodyPr>
+                      </wps:wsp>
+                      <wps:wsp>
+                        <wps:cNvPr id="13" name="左箭头 13"/>
+                        <wps:cNvSpPr/>
+                        <wps:spPr>
+                          <a:xfrm>
+                            <a:off x="1493520" y="815340"/>
+                            <a:ext cx="457200" cy="144779"/>
+                          </a:xfrm>
+                          <a:prstGeom prst="leftArrow">
+                            <a:avLst/>
+                          </a:prstGeom>
+                        </wps:spPr>
+                        <wps:style>
+                          <a:lnRef idx="2">
+                            <a:schemeClr val="accent1">
+                              <a:shade val="50000"/>
+                            </a:schemeClr>
+                          </a:lnRef>
+                          <a:fillRef idx="1">
+                            <a:schemeClr val="accent1"/>
+                          </a:fillRef>
+                          <a:effectRef idx="0">
+                            <a:schemeClr val="accent1"/>
+                          </a:effectRef>
+                          <a:fontRef idx="minor">
+                            <a:schemeClr val="lt1"/>
+                          </a:fontRef>
+                        </wps:style>
+                        <wps:bodyPr rot="0" spcFirstLastPara="0" vertOverflow="overflow" horzOverflow="overflow" vert="horz" wrap="square" lIns="91440" tIns="45720" rIns="91440" bIns="45720" numCol="1" spcCol="0" rtlCol="0" fromWordArt="0" anchor="ctr" anchorCtr="0" forceAA="0" compatLnSpc="1">
+                          <a:prstTxWarp prst="textNoShape">
+                            <a:avLst/>
+                          </a:prstTxWarp>
+                          <a:noAutofit/>
+                        </wps:bodyPr>
+                      </wps:wsp>
+                      <wps:wsp>
+                        <wps:cNvPr id="14" name="文本框 14"/>
+                        <wps:cNvSpPr txBox="1"/>
+                        <wps:spPr>
+                          <a:xfrm>
+                            <a:off x="60960" y="701040"/>
+                            <a:ext cx="1432560" cy="381000"/>
+                          </a:xfrm>
+                          <a:prstGeom prst="rect">
+                            <a:avLst/>
+                          </a:prstGeom>
+                          <a:solidFill>
+                            <a:schemeClr val="lt1"/>
+                          </a:solidFill>
+                          <a:ln w="6350">
+                            <a:solidFill>
+                              <a:prstClr val="black"/>
+                            </a:solidFill>
+                          </a:ln>
+                          <a:effectLst/>
+                        </wps:spPr>
+                        <wps:style>
+                          <a:lnRef idx="0">
+                            <a:schemeClr val="accent1"/>
+                          </a:lnRef>
+                          <a:fillRef idx="0">
+                            <a:schemeClr val="accent1"/>
+                          </a:fillRef>
+                          <a:effectRef idx="0">
+                            <a:schemeClr val="accent1"/>
+                          </a:effectRef>
+                          <a:fontRef idx="minor">
+                            <a:schemeClr val="dk1"/>
+                          </a:fontRef>
+                        </wps:style>
+                        <wps:txbx>
+                          <w:txbxContent>
+                            <w:p>
+                              <w:r>
+                                <w:rPr>
+                                  <w:rFonts w:ascii="Verdana" w:hAnsi="Verdana"/>
+                                  <w:color w:val="000066"/>
+                                  <w:sz w:val="20"/>
+                                  <w:szCs w:val="20"/>
+                                  <w:shd w:val="clear" w:color="auto" w:fill="FFFFFF"/>
+                                </w:rPr>
+                                <w:t>spout</w:t>
+                              </w:r>
+                              <w:proofErr w:type="gramStart"/>
+                              <w:r>
+                                <w:rPr>
+                                  <w:rFonts w:ascii="Verdana" w:hAnsi="Verdana"/>
+                                  <w:color w:val="000066"/>
+                                  <w:sz w:val="20"/>
+                                  <w:szCs w:val="20"/>
+                                  <w:shd w:val="clear" w:color="auto" w:fill="FFFFFF"/>
+                                </w:rPr>
+                                <w:t>  </w:t>
+                              </w:r>
+                              <w:proofErr w:type="spellStart"/>
+                              <w:r>
+                                <w:rPr>
+                                  <w:rFonts w:ascii="Verdana" w:hAnsi="Verdana"/>
+                                  <w:color w:val="000066"/>
+                                  <w:sz w:val="20"/>
+                                  <w:szCs w:val="20"/>
+                                  <w:shd w:val="clear" w:color="auto" w:fill="FFFFFF"/>
+                                </w:rPr>
+                                <w:t>nextTuple</w:t>
+                              </w:r>
+                              <w:proofErr w:type="spellEnd"/>
+                              <w:proofErr w:type="gramEnd"/>
+                            </w:p>
+                          </w:txbxContent>
+                        </wps:txbx>
+                        <wps:bodyPr rot="0" spcFirstLastPara="0" vertOverflow="overflow" horzOverflow="overflow" vert="horz" wrap="square" lIns="91440" tIns="45720" rIns="91440" bIns="45720" numCol="1" spcCol="0" rtlCol="0" fromWordArt="0" anchor="t" anchorCtr="0" forceAA="0" compatLnSpc="1">
+                          <a:prstTxWarp prst="textNoShape">
+                            <a:avLst/>
+                          </a:prstTxWarp>
+                          <a:noAutofit/>
+                        </wps:bodyPr>
+                      </wps:wsp>
+                      <wps:wsp>
+                        <wps:cNvPr id="15" name="下箭头 15"/>
+                        <wps:cNvSpPr/>
+                        <wps:spPr>
+                          <a:xfrm>
+                            <a:off x="632460" y="1082040"/>
+                            <a:ext cx="281940" cy="175260"/>
+                          </a:xfrm>
+                          <a:prstGeom prst="downArrow">
+                            <a:avLst/>
+                          </a:prstGeom>
+                        </wps:spPr>
+                        <wps:style>
+                          <a:lnRef idx="2">
+                            <a:schemeClr val="accent1">
+                              <a:shade val="50000"/>
+                            </a:schemeClr>
+                          </a:lnRef>
+                          <a:fillRef idx="1">
+                            <a:schemeClr val="accent1"/>
+                          </a:fillRef>
+                          <a:effectRef idx="0">
+                            <a:schemeClr val="accent1"/>
+                          </a:effectRef>
+                          <a:fontRef idx="minor">
+                            <a:schemeClr val="lt1"/>
+                          </a:fontRef>
+                        </wps:style>
+                        <wps:bodyPr rot="0" spcFirstLastPara="0" vertOverflow="overflow" horzOverflow="overflow" vert="horz" wrap="square" lIns="91440" tIns="45720" rIns="91440" bIns="45720" numCol="1" spcCol="0" rtlCol="0" fromWordArt="0" anchor="ctr" anchorCtr="0" forceAA="0" compatLnSpc="1">
+                          <a:prstTxWarp prst="textNoShape">
+                            <a:avLst/>
+                          </a:prstTxWarp>
+                          <a:noAutofit/>
+                        </wps:bodyPr>
+                      </wps:wsp>
+                      <wps:wsp>
+                        <wps:cNvPr id="16" name="文本框 16"/>
+                        <wps:cNvSpPr txBox="1"/>
+                        <wps:spPr>
+                          <a:xfrm>
+                            <a:off x="60960" y="1264920"/>
+                            <a:ext cx="1394460" cy="335280"/>
+                          </a:xfrm>
+                          <a:prstGeom prst="rect">
+                            <a:avLst/>
+                          </a:prstGeom>
+                          <a:solidFill>
+                            <a:schemeClr val="lt1"/>
+                          </a:solidFill>
+                          <a:ln w="6350">
+                            <a:solidFill>
+                              <a:prstClr val="black"/>
+                            </a:solidFill>
+                          </a:ln>
+                          <a:effectLst/>
+                        </wps:spPr>
+                        <wps:style>
+                          <a:lnRef idx="0">
+                            <a:schemeClr val="accent1"/>
+                          </a:lnRef>
+                          <a:fillRef idx="0">
+                            <a:schemeClr val="accent1"/>
+                          </a:fillRef>
+                          <a:effectRef idx="0">
+                            <a:schemeClr val="accent1"/>
+                          </a:effectRef>
+                          <a:fontRef idx="minor">
+                            <a:schemeClr val="dk1"/>
+                          </a:fontRef>
+                        </wps:style>
+                        <wps:txbx>
+                          <w:txbxContent>
+                            <w:p>
+                              <w:proofErr w:type="gramStart"/>
+                              <w:r>
+                                <w:rPr>
+                                  <w:rFonts w:ascii="Verdana" w:hAnsi="Verdana"/>
+                                  <w:color w:val="000066"/>
+                                  <w:sz w:val="20"/>
+                                  <w:szCs w:val="20"/>
+                                  <w:shd w:val="clear" w:color="auto" w:fill="FFFFFF"/>
+                                </w:rPr>
+                                <w:t>bolt</w:t>
+                              </w:r>
+                              <w:proofErr w:type="gramEnd"/>
+                              <w:r>
+                                <w:rPr>
+                                  <w:rFonts w:ascii="Verdana" w:hAnsi="Verdana"/>
+                                  <w:color w:val="000066"/>
+                                  <w:sz w:val="20"/>
+                                  <w:szCs w:val="20"/>
+                                  <w:shd w:val="clear" w:color="auto" w:fill="FFFFFF"/>
+                                </w:rPr>
+                                <w:t> execute</w:t>
+                              </w:r>
+                            </w:p>
+                          </w:txbxContent>
+                        </wps:txbx>
+                        <wps:bodyPr rot="0" spcFirstLastPara="0" vertOverflow="overflow" horzOverflow="overflow" vert="horz" wrap="square" lIns="91440" tIns="45720" rIns="91440" bIns="45720" numCol="1" spcCol="0" rtlCol="0" fromWordArt="0" anchor="t" anchorCtr="0" forceAA="0" compatLnSpc="1">
+                          <a:prstTxWarp prst="textNoShape">
+                            <a:avLst/>
+                          </a:prstTxWarp>
+                          <a:noAutofit/>
+                        </wps:bodyPr>
+                      </wps:wsp>
+                    </wpc:wpc>
+                  </a:graphicData>
+                </a:graphic>
+              </wp:inline>
+            </w:drawing>
+          </mc:Choice>
+          <mc:Fallback>
+            <w:pict>
+              <v:group id="画布 3" o:spid="_x0000_s1026" editas="canvas" style="width:415.3pt;height:134.4pt;mso-position-horizontal-relative:char;mso-position-vertical-relative:line" coordsize="52743,17068" o:gfxdata="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">
+                <v:shapetype id="_x0000_t75" coordsize="21600,21600" o:spt="75" o:preferrelative="t" path="m@4@5l@4@11@9@11@9@5xe" filled="f" stroked="f">
+                  <v:stroke joinstyle="miter"/>
+                  <v:formulas>
+                    <v:f eqn="if lineDrawn pixelLineWidth 0"/>
+                    <v:f eqn="sum @0 1 0"/>
+                    <v:f eqn="sum 0 0 @1"/>
+                    <v:f eqn="prod @2 1 2"/>
+                    <v:f eqn="prod @3 21600 pixelWidth"/>
+                    <v:f eqn="prod @3 21600 pixelHeight"/>
+                    <v:f eqn="sum @0 0 1"/>
+                    <v:f eqn="prod @6 1 2"/>
+                    <v:f eqn="prod @7 21600 pixelWidth"/>
+                    <v:f eqn="sum @8 21600 0"/>
+                    <v:f eqn="prod @7 21600 pixelHeight"/>
+                    <v:f eqn="sum @10 21600 0"/>
+                  </v:formulas>
+                  <v:path o:extrusionok="f" gradientshapeok="t" o:connecttype="rect"/>
+                  <o:lock v:ext="edit" aspectratio="t"/>
+                </v:shapetype>
+                <v:shape id="_x0000_s1027" type="#_x0000_t75" style="position:absolute;width:52743;height:17068;visibility:visible;mso-wrap-style:square">
+                  <v:fill o:detectmouseclick="t"/>
+                  <v:path o:connecttype="none"/>
+                </v:shape>
+                <v:shapetype id="_x0000_t202" coordsize="21600,21600" o:spt="202" path="m,l,21600r21600,l21600,xe">
+                  <v:stroke joinstyle="miter"/>
+                  <v:path gradientshapeok="t" o:connecttype="rect"/>
+                </v:shapetype>
+                <v:shape id="文本框 4" o:spid="_x0000_s1028" type="#_x0000_t202" style="position:absolute;left:609;top:533;width:15774;height:3505;visibility:visible;mso-wrap-style:square;v-text-anchor:top" o:gfxdata="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" fillcolor="white [3201]" strokeweight=".5pt">
+                  <v:textbox>
+                    <w:txbxContent>
+                      <w:p>
+                        <w:pPr>
+                          <w:rPr>
+                            <w:sz w:val="18"/>
+                            <w:szCs w:val="18"/>
+                          </w:rPr>
+                        </w:pPr>
+                        <w:proofErr w:type="gramStart"/>
+                        <w:r>
+                          <w:rPr>
+                            <w:rFonts w:ascii="Verdana" w:hAnsi="Verdana"/>
+                            <w:color w:val="000066"/>
+                            <w:sz w:val="18"/>
+                            <w:szCs w:val="18"/>
+                            <w:shd w:val="clear" w:color="auto" w:fill="FFFFFF"/>
+                          </w:rPr>
+                          <w:t>bolt</w:t>
+                        </w:r>
+                        <w:proofErr w:type="gramEnd"/>
+                        <w:r>
+                          <w:rPr>
+                            <w:rFonts w:ascii="Verdana" w:hAnsi="Verdana"/>
+                            <w:color w:val="000066"/>
+                            <w:sz w:val="18"/>
+                            <w:szCs w:val="18"/>
+                            <w:shd w:val="clear" w:color="auto" w:fill="FFFFFF"/>
+                          </w:rPr>
+                          <w:t xml:space="preserve"> </w:t>
+                        </w:r>
+                        <w:proofErr w:type="spellStart"/>
+                        <w:r>
+                          <w:rPr>
+                            <w:rFonts w:ascii="Verdana" w:hAnsi="Verdana"/>
+                            <w:color w:val="000066"/>
+                            <w:sz w:val="18"/>
+                            <w:szCs w:val="18"/>
+                            <w:shd w:val="clear" w:color="auto" w:fill="FFFFFF"/>
+                          </w:rPr>
+                          <w:t>declareOutputFields</w:t>
+                        </w:r>
+                        <w:proofErr w:type="spellEnd"/>
+                      </w:p>
+                    </w:txbxContent>
+                  </v:textbox>
+                </v:shape>
+                <v:shapetype id="_x0000_t13" coordsize="21600,21600" o:spt="13" adj="16200,5400" path="m@0,l@0@1,0@1,0@2@0@2@0,21600,21600,10800xe">
+                  <v:stroke joinstyle="miter"/>
+                  <v:formulas>
+                    <v:f eqn="val #0"/>
+                    <v:f eqn="val #1"/>
+                    <v:f eqn="sum height 0 #1"/>
+                    <v:f eqn="sum 10800 0 #1"/>
+                    <v:f eqn="sum width 0 #0"/>
+                    <v:f eqn="prod @4 @3 10800"/>
+                    <v:f eqn="sum width 0 @5"/>
+                  </v:formulas>
+                  <v:path o:connecttype="custom" o:connectlocs="@0,0;0,10800;@0,21600;21600,10800" o:connectangles="270,180,90,0" textboxrect="0,@1,@6,@2"/>
+                  <v:handles>
+                    <v:h position="#0,#1" xrange="0,21600" yrange="0,10800"/>
+                  </v:handles>
+                </v:shapetype>
+                <v:shape id="右箭头 5" o:spid="_x0000_s1029" type="#_x0000_t13" style="position:absolute;left:16383;top:1295;width:2743;height:1905;visibility:visible;mso-wrap-style:square;v-text-anchor:middle" o:gfxdata="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" adj="14100" fillcolor="#5b9bd5 [3204]" strokecolor="#1f4d78 [1604]" strokeweight="1pt"/>
+                <v:shape id="文本框 6" o:spid="_x0000_s1030" type="#_x0000_t202" style="position:absolute;left:19126;top:533;width:17526;height:3734;visibility:visible;mso-wrap-style:square;v-text-anchor:top" o:gfxdata="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" fillcolor="white [3201]" strokeweight=".5pt">
+                  <v:textbox>
+                    <w:txbxContent>
+                      <w:p>
+                        <w:pPr>
+                          <w:rPr>
+                            <w:sz w:val="18"/>
+                            <w:szCs w:val="18"/>
+                          </w:rPr>
+                        </w:pPr>
+                        <w:proofErr w:type="gramStart"/>
+                        <w:r>
+                          <w:rPr>
+                            <w:rFonts w:ascii="Verdana" w:hAnsi="Verdana"/>
+                            <w:color w:val="000066"/>
+                            <w:sz w:val="18"/>
+                            <w:szCs w:val="18"/>
+                            <w:shd w:val="clear" w:color="auto" w:fill="FFFFFF"/>
+                          </w:rPr>
+                          <w:t>spout</w:t>
+                        </w:r>
+                        <w:proofErr w:type="gramEnd"/>
+                        <w:r>
+                          <w:rPr>
+                            <w:rFonts w:ascii="Verdana" w:hAnsi="Verdana"/>
+                            <w:color w:val="000066"/>
+                            <w:sz w:val="18"/>
+                            <w:szCs w:val="18"/>
+                            <w:shd w:val="clear" w:color="auto" w:fill="FFFFFF"/>
+                          </w:rPr>
+                          <w:t xml:space="preserve"> </w:t>
+                        </w:r>
+                        <w:proofErr w:type="spellStart"/>
+                        <w:r>
+                          <w:rPr>
+                            <w:rFonts w:ascii="Verdana" w:hAnsi="Verdana"/>
+                            <w:color w:val="000066"/>
+                            <w:sz w:val="18"/>
+                            <w:szCs w:val="18"/>
+                            <w:shd w:val="clear" w:color="auto" w:fill="FFFFFF"/>
+                          </w:rPr>
+                          <w:t>declareOutputFields</w:t>
+                        </w:r>
+                        <w:proofErr w:type="spellEnd"/>
+                      </w:p>
+                    </w:txbxContent>
+                  </v:textbox>
+                </v:shape>
+                <v:shape id="右箭头 7" o:spid="_x0000_s1031" type="#_x0000_t13" style="position:absolute;left:36652;top:1295;width:2743;height:1981;visibility:visible;mso-wrap-style:square;v-text-anchor:middle" o:gfxdata="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" adj="13800" fillcolor="#5b9bd5 [3204]" strokecolor="#1f4d78 [1604]" strokeweight="1pt"/>
+                <v:shape id="文本框 8" o:spid="_x0000_s1032" type="#_x0000_t202" style="position:absolute;left:39395;top:533;width:10058;height:4115;visibility:visible;mso-wrap-style:square;v-text-anchor:top" o:gfxdata="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" fillcolor="white [3201]" strokeweight=".5pt">
+                  <v:textbox>
+                    <w:txbxContent>
+                      <w:p>
+                        <w:proofErr w:type="gramStart"/>
+                        <w:r>
+                          <w:rPr>
+                            <w:rFonts w:ascii="Verdana" w:hAnsi="Verdana"/>
+                            <w:color w:val="000066"/>
+                            <w:sz w:val="20"/>
+                            <w:szCs w:val="20"/>
+                            <w:shd w:val="clear" w:color="auto" w:fill="FFFFFF"/>
+                          </w:rPr>
+                          <w:t>bolt</w:t>
+                        </w:r>
+                        <w:proofErr w:type="gramEnd"/>
+                        <w:r>
+                          <w:rPr>
+                            <w:rFonts w:ascii="Verdana" w:hAnsi="Verdana"/>
+                            <w:color w:val="000066"/>
+                            <w:sz w:val="20"/>
+                            <w:szCs w:val="20"/>
+                            <w:shd w:val="clear" w:color="auto" w:fill="FFFFFF"/>
+                          </w:rPr>
+                          <w:t xml:space="preserve"> prepare</w:t>
+                        </w:r>
+                      </w:p>
+                    </w:txbxContent>
+                  </v:textbox>
+                </v:shape>
+                <v:shapetype id="_x0000_t67" coordsize="21600,21600" o:spt="67" adj="16200,5400" path="m0@0l@1@0@1,0@2,0@2@0,21600@0,10800,21600xe">
+                  <v:stroke joinstyle="miter"/>
+                  <v:formulas>
+                    <v:f eqn="val #0"/>
+                    <v:f eqn="val #1"/>
+                    <v:f eqn="sum height 0 #1"/>
+                    <v:f eqn="sum 10800 0 #1"/>
+                    <v:f eqn="sum width 0 #0"/>
+                    <v:f eqn="prod @4 @3 10800"/>
+                    <v:f eqn="sum width 0 @5"/>
+                  </v:formulas>
+                  <v:path o:connecttype="custom" o:connectlocs="10800,0;0,@0;10800,21600;21600,@0" o:connectangles="270,180,90,0" textboxrect="@1,0,@2,@6"/>
+                  <v:handles>
+                    <v:h position="#1,#0" xrange="0,10800" yrange="0,21600"/>
+                  </v:handles>
+                </v:shapetype>
+                <v:shape id="下箭头 9" o:spid="_x0000_s1033" type="#_x0000_t67" style="position:absolute;left:42976;top:4648;width:1905;height:1981;visibility:visible;mso-wrap-style:square;v-text-anchor:middle" o:gfxdata="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" adj="11215" fillcolor="#5b9bd5 [3204]" strokecolor="#1f4d78 [1604]" strokeweight="1pt"/>
+                <v:shape id="文本框 10" o:spid="_x0000_s1034" type="#_x0000_t202" style="position:absolute;left:39776;top:7010;width:10211;height:3810;visibility:visible;mso-wrap-style:square;v-text-anchor:top" o:gfxdata="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" fillcolor="white [3201]" strokeweight=".5pt">
+                  <v:textbox>
+                    <w:txbxContent>
+                      <w:p>
+                        <w:proofErr w:type="gramStart"/>
+                        <w:r>
+                          <w:rPr>
+                            <w:rFonts w:ascii="Verdana" w:hAnsi="Verdana"/>
+                            <w:color w:val="000066"/>
+                            <w:sz w:val="20"/>
+                            <w:szCs w:val="20"/>
+                            <w:shd w:val="clear" w:color="auto" w:fill="FFFFFF"/>
+                          </w:rPr>
+                          <w:t>spout</w:t>
+                        </w:r>
+                        <w:proofErr w:type="gramEnd"/>
+                        <w:r>
+                          <w:rPr>
+                            <w:rFonts w:ascii="Verdana" w:hAnsi="Verdana"/>
+                            <w:color w:val="000066"/>
+                            <w:sz w:val="20"/>
+                            <w:szCs w:val="20"/>
+                            <w:shd w:val="clear" w:color="auto" w:fill="FFFFFF"/>
+                          </w:rPr>
+                          <w:t xml:space="preserve"> open</w:t>
+                        </w:r>
+                      </w:p>
+                    </w:txbxContent>
+                  </v:textbox>
+                </v:shape>
+                <v:shapetype id="_x0000_t66" coordsize="21600,21600" o:spt="66" adj="5400,5400" path="m@0,l@0@1,21600@1,21600@2@0@2@0,21600,,10800xe">
+                  <v:stroke joinstyle="miter"/>
+                  <v:formulas>
+                    <v:f eqn="val #0"/>
+                    <v:f eqn="val #1"/>
+                    <v:f eqn="sum 21600 0 #1"/>
+                    <v:f eqn="prod #0 #1 10800"/>
+                    <v:f eqn="sum #0 0 @3"/>
+                  </v:formulas>
+                  <v:path o:connecttype="custom" o:connectlocs="@0,0;0,10800;@0,21600;21600,10800" o:connectangles="270,180,90,0" textboxrect="@4,@1,21600,@2"/>
+                  <v:handles>
+                    <v:h position="#0,#1" xrange="0,21600" yrange="0,10800"/>
+                  </v:handles>
+                </v:shapetype>
+                <v:shape id="左箭头 11" o:spid="_x0000_s1035" type="#_x0000_t66" style="position:absolute;left:32537;top:7772;width:7239;height:1829;visibility:visible;mso-wrap-style:square;v-text-anchor:middle" o:gfxdata="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" adj="2728" fillcolor="#5b9bd5 [3204]" strokecolor="#1f4d78 [1604]" strokeweight="1pt"/>
+                <v:shape id="文本框 12" o:spid="_x0000_s1036" type="#_x0000_t202" style="position:absolute;left:19507;top:7010;width:13030;height:3810;visibility:visible;mso-wrap-style:square;v-text-anchor:top" o:gfxdata="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" fillcolor="white [3201]" strokeweight=".5pt">
+                  <v:textbox>
+                    <w:txbxContent>
+                      <w:p>
+                        <w:proofErr w:type="gramStart"/>
+                        <w:r>
+                          <w:rPr>
+                            <w:rFonts w:ascii="Verdana" w:hAnsi="Verdana"/>
+                            <w:color w:val="000066"/>
+                            <w:sz w:val="20"/>
+                            <w:szCs w:val="20"/>
+                            <w:shd w:val="clear" w:color="auto" w:fill="FFFFFF"/>
+                          </w:rPr>
+                          <w:t>spout</w:t>
+                        </w:r>
+                        <w:proofErr w:type="gramEnd"/>
+                        <w:r>
+                          <w:rPr>
+                            <w:rFonts w:ascii="Verdana" w:hAnsi="Verdana"/>
+                            <w:color w:val="000066"/>
+                            <w:sz w:val="20"/>
+                            <w:szCs w:val="20"/>
+                            <w:shd w:val="clear" w:color="auto" w:fill="FFFFFF"/>
+                          </w:rPr>
+                          <w:t> </w:t>
+                        </w:r>
+                        <w:proofErr w:type="spellStart"/>
+                        <w:r>
+                          <w:rPr>
+                            <w:rFonts w:ascii="Verdana" w:hAnsi="Verdana"/>
+                            <w:color w:val="000066"/>
+                            <w:sz w:val="20"/>
+                            <w:szCs w:val="20"/>
+                            <w:shd w:val="clear" w:color="auto" w:fill="FFFFFF"/>
+                          </w:rPr>
+                          <w:t>nextTuple</w:t>
+                        </w:r>
+                        <w:proofErr w:type="spellEnd"/>
+                      </w:p>
+                    </w:txbxContent>
+                  </v:textbox>
+                </v:shape>
+                <v:shape id="左箭头 13" o:spid="_x0000_s1037" type="#_x0000_t66" style="position:absolute;left:14935;top:8153;width:4572;height:1448;visibility:visible;mso-wrap-style:square;v-text-anchor:middle" o:gfxdata="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" adj="3420" fillcolor="#5b9bd5 [3204]" strokecolor="#1f4d78 [1604]" strokeweight="1pt"/>
+                <v:shape id="文本框 14" o:spid="_x0000_s1038" type="#_x0000_t202" style="position:absolute;left:609;top:7010;width:14326;height:3810;visibility:visible;mso-wrap-style:square;v-text-anchor:top" o:gfxdata="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" fillcolor="white [3201]" strokeweight=".5pt">
+                  <v:textbox>
+                    <w:txbxContent>
+                      <w:p>
+                        <w:r>
+                          <w:rPr>
+                            <w:rFonts w:ascii="Verdana" w:hAnsi="Verdana"/>
+                            <w:color w:val="000066"/>
+                            <w:sz w:val="20"/>
+                            <w:szCs w:val="20"/>
+                            <w:shd w:val="clear" w:color="auto" w:fill="FFFFFF"/>
+                          </w:rPr>
+                          <w:t>spout</w:t>
+                        </w:r>
+                        <w:proofErr w:type="gramStart"/>
+                        <w:r>
+                          <w:rPr>
+                            <w:rFonts w:ascii="Verdana" w:hAnsi="Verdana"/>
+                            <w:color w:val="000066"/>
+                            <w:sz w:val="20"/>
+                            <w:szCs w:val="20"/>
+                            <w:shd w:val="clear" w:color="auto" w:fill="FFFFFF"/>
+                          </w:rPr>
+                          <w:t>  </w:t>
+                        </w:r>
+                        <w:proofErr w:type="spellStart"/>
+                        <w:r>
+                          <w:rPr>
+                            <w:rFonts w:ascii="Verdana" w:hAnsi="Verdana"/>
+                            <w:color w:val="000066"/>
+                            <w:sz w:val="20"/>
+                            <w:szCs w:val="20"/>
+                            <w:shd w:val="clear" w:color="auto" w:fill="FFFFFF"/>
+                          </w:rPr>
+                          <w:t>nextTuple</w:t>
+                        </w:r>
+                        <w:proofErr w:type="spellEnd"/>
+                        <w:proofErr w:type="gramEnd"/>
+                      </w:p>
+                    </w:txbxContent>
+                  </v:textbox>
+                </v:shape>
+                <v:shape id="下箭头 15" o:spid="_x0000_s1039" type="#_x0000_t67" style="position:absolute;left:6324;top:10820;width:2820;height:1753;visibility:visible;mso-wrap-style:square;v-text-anchor:middle" o:gfxdata="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" adj="10800" fillcolor="#5b9bd5 [3204]" strokecolor="#1f4d78 [1604]" strokeweight="1pt"/>
+                <v:shape id="文本框 16" o:spid="_x0000_s1040" type="#_x0000_t202" style="position:absolute;left:609;top:12649;width:13945;height:3353;visibility:visible;mso-wrap-style:square;v-text-anchor:top" o:gfxdata="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" fillcolor="white [3201]" strokeweight=".5pt">
+                  <v:textbox>
+                    <w:txbxContent>
+                      <w:p>
+                        <w:proofErr w:type="gramStart"/>
+                        <w:r>
+                          <w:rPr>
+                            <w:rFonts w:ascii="Verdana" w:hAnsi="Verdana"/>
+                            <w:color w:val="000066"/>
+                            <w:sz w:val="20"/>
+                            <w:szCs w:val="20"/>
+                            <w:shd w:val="clear" w:color="auto" w:fill="FFFFFF"/>
+                          </w:rPr>
+                          <w:t>bolt</w:t>
+                        </w:r>
+                        <w:proofErr w:type="gramEnd"/>
+                        <w:r>
+                          <w:rPr>
+                            <w:rFonts w:ascii="Verdana" w:hAnsi="Verdana"/>
+                            <w:color w:val="000066"/>
+                            <w:sz w:val="20"/>
+                            <w:szCs w:val="20"/>
+                            <w:shd w:val="clear" w:color="auto" w:fill="FFFFFF"/>
+                          </w:rPr>
+                          <w:t> execute</w:t>
+                        </w:r>
+                      </w:p>
+                    </w:txbxContent>
+                  </v:textbox>
+                </v:shape>
+                <w10:anchorlock/>
+              </v:group>
+            </w:pict>
+          </mc:Fallback>
+        </mc:AlternateContent>
       </w:r>
       <w:bookmarkStart w:id="0" w:name="_GoBack"/>
       <w:bookmarkEnd w:id="0"/>

</xml_diff>